<commit_message>
Uploading a word file
</commit_message>
<xml_diff>
--- a/coffee_report.docx
+++ b/coffee_report.docx
@@ -177,6 +177,21 @@
         </w:rPr>
         <w:t xml:space="preserve">(reshape2)</w:t>
       </w:r>
+      <w:r>
+        <w:br w:type="textWrapping"/>
+      </w:r>
+      <w:r>
+        <w:rPr>
+          <w:rStyle w:val="KeywordTok"/>
+        </w:rPr>
+        <w:t xml:space="preserve">library</w:t>
+      </w:r>
+      <w:r>
+        <w:rPr>
+          <w:rStyle w:val="NormalTok"/>
+        </w:rPr>
+        <w:t xml:space="preserve">(xtable)</w:t>
+      </w:r>
     </w:p>
     <w:p>
       <w:pPr>
@@ -624,7 +639,28 @@
         <w:rPr>
           <w:rStyle w:val="NormalTok"/>
         </w:rPr>
-        <w:t xml:space="preserve"> bprice)</w:t>
+        <w:t xml:space="preserve"> bprice,</w:t>
+      </w:r>
+      <w:r>
+        <w:br w:type="textWrapping"/>
+      </w:r>
+      <w:r>
+        <w:rPr>
+          <w:rStyle w:val="NormalTok"/>
+        </w:rPr>
+        <w:t xml:space="preserve">                    </w:t>
+      </w:r>
+      <w:r>
+        <w:rPr>
+          <w:rStyle w:val="DataTypeTok"/>
+        </w:rPr>
+        <w:t xml:space="preserve">Income =</w:t>
+      </w:r>
+      <w:r>
+        <w:rPr>
+          <w:rStyle w:val="NormalTok"/>
+        </w:rPr>
+        <w:t xml:space="preserve"> incom)</w:t>
       </w:r>
     </w:p>
     <w:p>
@@ -672,6 +708,18 @@
         <w:rPr>
           <w:rStyle w:val="KeywordTok"/>
         </w:rPr>
+        <w:t xml:space="preserve">xtable</w:t>
+      </w:r>
+      <w:r>
+        <w:rPr>
+          <w:rStyle w:val="NormalTok"/>
+        </w:rPr>
+        <w:t xml:space="preserve">(</w:t>
+      </w:r>
+      <w:r>
+        <w:rPr>
+          <w:rStyle w:val="KeywordTok"/>
+        </w:rPr>
         <w:t xml:space="preserve">sapply</w:t>
       </w:r>
       <w:r>
@@ -691,6 +739,30 @@
           <w:rStyle w:val="NormalTok"/>
         </w:rPr>
         <w:t xml:space="preserve">(df,Quantity, Coffee, Tea, Wage, Bean), summary)</w:t>
+      </w:r>
+      <w:r>
+        <w:rPr>
+          <w:rStyle w:val="OperatorTok"/>
+        </w:rPr>
+        <w:t xml:space="preserve">%&gt;%</w:t>
+      </w:r>
+      <w:r>
+        <w:rPr>
+          <w:rStyle w:val="StringTok"/>
+        </w:rPr>
+        <w:t xml:space="preserve"> </w:t>
+      </w:r>
+      <w:r>
+        <w:rPr>
+          <w:rStyle w:val="KeywordTok"/>
+        </w:rPr>
+        <w:t xml:space="preserve">t</w:t>
+      </w:r>
+      <w:r>
+        <w:rPr>
+          <w:rStyle w:val="NormalTok"/>
+        </w:rPr>
+        <w:t xml:space="preserve">())</w:t>
       </w:r>
     </w:p>
     <w:p>
@@ -701,61 +773,142 @@
         <w:rPr>
           <w:rStyle w:val="VerbatimChar"/>
         </w:rPr>
-        <w:t xml:space="preserve">##          Quantity   Coffee      Tea     Wage     Bean</w:t>
-      </w:r>
-      <w:r>
-        <w:br w:type="textWrapping"/>
-      </w:r>
-      <w:r>
-        <w:rPr>
-          <w:rStyle w:val="VerbatimChar"/>
-        </w:rPr>
-        <w:t xml:space="preserve">## Min.    0.5200000 11.00917 16.38983 28.15000 2.280374</w:t>
-      </w:r>
-      <w:r>
-        <w:br w:type="textWrapping"/>
-      </w:r>
-      <w:r>
-        <w:rPr>
-          <w:rStyle w:val="VerbatimChar"/>
-        </w:rPr>
-        <w:t xml:space="preserve">## 1st Qu. 0.6300000 11.45455 17.29825 28.97850 3.002358</w:t>
-      </w:r>
-      <w:r>
-        <w:br w:type="textWrapping"/>
-      </w:r>
-      <w:r>
-        <w:rPr>
-          <w:rStyle w:val="VerbatimChar"/>
-        </w:rPr>
-        <w:t xml:space="preserve">## Median  0.6600000 12.12000 17.56278 29.19489 3.405882</w:t>
-      </w:r>
-      <w:r>
-        <w:br w:type="textWrapping"/>
-      </w:r>
-      <w:r>
-        <w:rPr>
-          <w:rStyle w:val="VerbatimChar"/>
-        </w:rPr>
-        <w:t xml:space="preserve">## Mean    0.6815476 12.82877 17.64858 29.18545 3.676011</w:t>
-      </w:r>
-      <w:r>
-        <w:br w:type="textWrapping"/>
-      </w:r>
-      <w:r>
-        <w:rPr>
-          <w:rStyle w:val="VerbatimChar"/>
-        </w:rPr>
-        <w:t xml:space="preserve">## 3rd Qu. 0.7400000 13.50216 17.93442 29.43054 3.980769</w:t>
-      </w:r>
-      <w:r>
-        <w:br w:type="textWrapping"/>
-      </w:r>
-      <w:r>
-        <w:rPr>
-          <w:rStyle w:val="VerbatimChar"/>
-        </w:rPr>
-        <w:t xml:space="preserve">## Max.    1.0400000 17.69912 18.60396 30.08333 6.353982</w:t>
+        <w:t xml:space="preserve">## % latex table generated in R 3.5.2 by xtable 1.8-3 package</w:t>
+      </w:r>
+      <w:r>
+        <w:br w:type="textWrapping"/>
+      </w:r>
+      <w:r>
+        <w:rPr>
+          <w:rStyle w:val="VerbatimChar"/>
+        </w:rPr>
+        <w:t xml:space="preserve">## % Tue Apr  2 22:37:44 2019</w:t>
+      </w:r>
+      <w:r>
+        <w:br w:type="textWrapping"/>
+      </w:r>
+      <w:r>
+        <w:rPr>
+          <w:rStyle w:val="VerbatimChar"/>
+        </w:rPr>
+        <w:t xml:space="preserve">## \begin{table}[ht]</w:t>
+      </w:r>
+      <w:r>
+        <w:br w:type="textWrapping"/>
+      </w:r>
+      <w:r>
+        <w:rPr>
+          <w:rStyle w:val="VerbatimChar"/>
+        </w:rPr>
+        <w:t xml:space="preserve">## \centering</w:t>
+      </w:r>
+      <w:r>
+        <w:br w:type="textWrapping"/>
+      </w:r>
+      <w:r>
+        <w:rPr>
+          <w:rStyle w:val="VerbatimChar"/>
+        </w:rPr>
+        <w:t xml:space="preserve">## \begin{tabular}{rrrrrrr}</w:t>
+      </w:r>
+      <w:r>
+        <w:br w:type="textWrapping"/>
+      </w:r>
+      <w:r>
+        <w:rPr>
+          <w:rStyle w:val="VerbatimChar"/>
+        </w:rPr>
+        <w:t xml:space="preserve">##   \hline</w:t>
+      </w:r>
+      <w:r>
+        <w:br w:type="textWrapping"/>
+      </w:r>
+      <w:r>
+        <w:rPr>
+          <w:rStyle w:val="VerbatimChar"/>
+        </w:rPr>
+        <w:t xml:space="preserve">##  &amp; Min. &amp; 1st Qu. &amp; Median &amp; Mean &amp; 3rd Qu. &amp; Max. \\ </w:t>
+      </w:r>
+      <w:r>
+        <w:br w:type="textWrapping"/>
+      </w:r>
+      <w:r>
+        <w:rPr>
+          <w:rStyle w:val="VerbatimChar"/>
+        </w:rPr>
+        <w:t xml:space="preserve">##   \hline</w:t>
+      </w:r>
+      <w:r>
+        <w:br w:type="textWrapping"/>
+      </w:r>
+      <w:r>
+        <w:rPr>
+          <w:rStyle w:val="VerbatimChar"/>
+        </w:rPr>
+        <w:t xml:space="preserve">## Quantity &amp; 0.52 &amp; 0.63 &amp; 0.66 &amp; 0.68 &amp; 0.74 &amp; 1.04 \\ </w:t>
+      </w:r>
+      <w:r>
+        <w:br w:type="textWrapping"/>
+      </w:r>
+      <w:r>
+        <w:rPr>
+          <w:rStyle w:val="VerbatimChar"/>
+        </w:rPr>
+        <w:t xml:space="preserve">##   Coffee &amp; 11.01 &amp; 11.45 &amp; 12.12 &amp; 12.83 &amp; 13.50 &amp; 17.70 \\ </w:t>
+      </w:r>
+      <w:r>
+        <w:br w:type="textWrapping"/>
+      </w:r>
+      <w:r>
+        <w:rPr>
+          <w:rStyle w:val="VerbatimChar"/>
+        </w:rPr>
+        <w:t xml:space="preserve">##   Tea &amp; 16.39 &amp; 17.30 &amp; 17.56 &amp; 17.65 &amp; 17.93 &amp; 18.60 \\ </w:t>
+      </w:r>
+      <w:r>
+        <w:br w:type="textWrapping"/>
+      </w:r>
+      <w:r>
+        <w:rPr>
+          <w:rStyle w:val="VerbatimChar"/>
+        </w:rPr>
+        <w:t xml:space="preserve">##   Wage &amp; 28.15 &amp; 28.98 &amp; 29.19 &amp; 29.19 &amp; 29.43 &amp; 30.08 \\ </w:t>
+      </w:r>
+      <w:r>
+        <w:br w:type="textWrapping"/>
+      </w:r>
+      <w:r>
+        <w:rPr>
+          <w:rStyle w:val="VerbatimChar"/>
+        </w:rPr>
+        <w:t xml:space="preserve">##   Bean &amp; 2.28 &amp; 3.00 &amp; 3.41 &amp; 3.68 &amp; 3.98 &amp; 6.35 \\ </w:t>
+      </w:r>
+      <w:r>
+        <w:br w:type="textWrapping"/>
+      </w:r>
+      <w:r>
+        <w:rPr>
+          <w:rStyle w:val="VerbatimChar"/>
+        </w:rPr>
+        <w:t xml:space="preserve">##    \hline</w:t>
+      </w:r>
+      <w:r>
+        <w:br w:type="textWrapping"/>
+      </w:r>
+      <w:r>
+        <w:rPr>
+          <w:rStyle w:val="VerbatimChar"/>
+        </w:rPr>
+        <w:t xml:space="preserve">## \end{tabular}</w:t>
+      </w:r>
+      <w:r>
+        <w:br w:type="textWrapping"/>
+      </w:r>
+      <w:r>
+        <w:rPr>
+          <w:rStyle w:val="VerbatimChar"/>
+        </w:rPr>
+        <w:t xml:space="preserve">## \end{table}</w:t>
       </w:r>
     </w:p>
     <w:p>
@@ -802,7 +955,7 @@
         <w:rPr>
           <w:rStyle w:val="NormalTok"/>
         </w:rPr>
-        <w:t xml:space="preserve">(Coffee, Quantity, Bean, Tea, Wage)</w:t>
+        <w:t xml:space="preserve">(Coffee, Quantity, Bean, Tea, Wage, Income)</w:t>
       </w:r>
       <w:r>
         <w:br w:type="textWrapping"/>
@@ -859,6 +1012,9 @@
         <w:br w:type="textWrapping"/>
       </w:r>
       <w:r>
+        <w:br w:type="textWrapping"/>
+      </w:r>
+      <w:r>
         <w:rPr>
           <w:rStyle w:val="NormalTok"/>
         </w:rPr>
@@ -1091,6 +1247,303 @@
           <w:rStyle w:val="StringTok"/>
         </w:rPr>
         <w:t xml:space="preserve">"Correlation matrix"</w:t>
+      </w:r>
+      <w:r>
+        <w:rPr>
+          <w:rStyle w:val="NormalTok"/>
+        </w:rPr>
+        <w:t xml:space="preserve">, </w:t>
+      </w:r>
+      <w:r>
+        <w:rPr>
+          <w:rStyle w:val="DataTypeTok"/>
+        </w:rPr>
+        <w:t xml:space="preserve">y =</w:t>
+      </w:r>
+      <w:r>
+        <w:rPr>
+          <w:rStyle w:val="NormalTok"/>
+        </w:rPr>
+        <w:t xml:space="preserve"> </w:t>
+      </w:r>
+      <w:r>
+        <w:rPr>
+          <w:rStyle w:val="StringTok"/>
+        </w:rPr>
+        <w:t xml:space="preserve">" "</w:t>
+      </w:r>
+      <w:r>
+        <w:rPr>
+          <w:rStyle w:val="NormalTok"/>
+        </w:rPr>
+        <w:t xml:space="preserve">, </w:t>
+      </w:r>
+      <w:r>
+        <w:rPr>
+          <w:rStyle w:val="DataTypeTok"/>
+        </w:rPr>
+        <w:t xml:space="preserve">x =</w:t>
+      </w:r>
+      <w:r>
+        <w:rPr>
+          <w:rStyle w:val="NormalTok"/>
+        </w:rPr>
+        <w:t xml:space="preserve"> </w:t>
+      </w:r>
+      <w:r>
+        <w:rPr>
+          <w:rStyle w:val="StringTok"/>
+        </w:rPr>
+        <w:t xml:space="preserve">" "</w:t>
+      </w:r>
+      <w:r>
+        <w:rPr>
+          <w:rStyle w:val="NormalTok"/>
+        </w:rPr>
+        <w:t xml:space="preserve">) </w:t>
+      </w:r>
+      <w:r>
+        <w:rPr>
+          <w:rStyle w:val="OperatorTok"/>
+        </w:rPr>
+        <w:t xml:space="preserve">+</w:t>
+      </w:r>
+      <w:r>
+        <w:br w:type="textWrapping"/>
+      </w:r>
+      <w:r>
+        <w:rPr>
+          <w:rStyle w:val="StringTok"/>
+        </w:rPr>
+        <w:t xml:space="preserve">  </w:t>
+      </w:r>
+      <w:r>
+        <w:rPr>
+          <w:rStyle w:val="KeywordTok"/>
+        </w:rPr>
+        <w:t xml:space="preserve">scale_fill_gradient2</w:t>
+      </w:r>
+      <w:r>
+        <w:rPr>
+          <w:rStyle w:val="NormalTok"/>
+        </w:rPr>
+        <w:t xml:space="preserve">(</w:t>
+      </w:r>
+      <w:r>
+        <w:rPr>
+          <w:rStyle w:val="DataTypeTok"/>
+        </w:rPr>
+        <w:t xml:space="preserve">low =</w:t>
+      </w:r>
+      <w:r>
+        <w:rPr>
+          <w:rStyle w:val="NormalTok"/>
+        </w:rPr>
+        <w:t xml:space="preserve"> </w:t>
+      </w:r>
+      <w:r>
+        <w:rPr>
+          <w:rStyle w:val="StringTok"/>
+        </w:rPr>
+        <w:t xml:space="preserve">"#336666"</w:t>
+      </w:r>
+      <w:r>
+        <w:rPr>
+          <w:rStyle w:val="NormalTok"/>
+        </w:rPr>
+        <w:t xml:space="preserve">, </w:t>
+      </w:r>
+      <w:r>
+        <w:rPr>
+          <w:rStyle w:val="DataTypeTok"/>
+        </w:rPr>
+        <w:t xml:space="preserve">high =</w:t>
+      </w:r>
+      <w:r>
+        <w:rPr>
+          <w:rStyle w:val="NormalTok"/>
+        </w:rPr>
+        <w:t xml:space="preserve"> </w:t>
+      </w:r>
+      <w:r>
+        <w:rPr>
+          <w:rStyle w:val="StringTok"/>
+        </w:rPr>
+        <w:t xml:space="preserve">"#664033"</w:t>
+      </w:r>
+      <w:r>
+        <w:rPr>
+          <w:rStyle w:val="NormalTok"/>
+        </w:rPr>
+        <w:t xml:space="preserve">, </w:t>
+      </w:r>
+      <w:r>
+        <w:rPr>
+          <w:rStyle w:val="DataTypeTok"/>
+        </w:rPr>
+        <w:t xml:space="preserve">mid =</w:t>
+      </w:r>
+      <w:r>
+        <w:rPr>
+          <w:rStyle w:val="NormalTok"/>
+        </w:rPr>
+        <w:t xml:space="preserve"> </w:t>
+      </w:r>
+      <w:r>
+        <w:rPr>
+          <w:rStyle w:val="StringTok"/>
+        </w:rPr>
+        <w:t xml:space="preserve">"white"</w:t>
+      </w:r>
+      <w:r>
+        <w:rPr>
+          <w:rStyle w:val="NormalTok"/>
+        </w:rPr>
+        <w:t xml:space="preserve">, </w:t>
+      </w:r>
+      <w:r>
+        <w:br w:type="textWrapping"/>
+      </w:r>
+      <w:r>
+        <w:rPr>
+          <w:rStyle w:val="NormalTok"/>
+        </w:rPr>
+        <w:t xml:space="preserve">   </w:t>
+      </w:r>
+      <w:r>
+        <w:rPr>
+          <w:rStyle w:val="DataTypeTok"/>
+        </w:rPr>
+        <w:t xml:space="preserve">midpoint =</w:t>
+      </w:r>
+      <w:r>
+        <w:rPr>
+          <w:rStyle w:val="NormalTok"/>
+        </w:rPr>
+        <w:t xml:space="preserve"> </w:t>
+      </w:r>
+      <w:r>
+        <w:rPr>
+          <w:rStyle w:val="DecValTok"/>
+        </w:rPr>
+        <w:t xml:space="preserve">0</w:t>
+      </w:r>
+      <w:r>
+        <w:rPr>
+          <w:rStyle w:val="NormalTok"/>
+        </w:rPr>
+        <w:t xml:space="preserve">, </w:t>
+      </w:r>
+      <w:r>
+        <w:rPr>
+          <w:rStyle w:val="DataTypeTok"/>
+        </w:rPr>
+        <w:t xml:space="preserve">limit =</w:t>
+      </w:r>
+      <w:r>
+        <w:rPr>
+          <w:rStyle w:val="NormalTok"/>
+        </w:rPr>
+        <w:t xml:space="preserve"> </w:t>
+      </w:r>
+      <w:r>
+        <w:rPr>
+          <w:rStyle w:val="KeywordTok"/>
+        </w:rPr>
+        <w:t xml:space="preserve">c</w:t>
+      </w:r>
+      <w:r>
+        <w:rPr>
+          <w:rStyle w:val="NormalTok"/>
+        </w:rPr>
+        <w:t xml:space="preserve">(</w:t>
+      </w:r>
+      <w:r>
+        <w:rPr>
+          <w:rStyle w:val="OperatorTok"/>
+        </w:rPr>
+        <w:t xml:space="preserve">-</w:t>
+      </w:r>
+      <w:r>
+        <w:rPr>
+          <w:rStyle w:val="DecValTok"/>
+        </w:rPr>
+        <w:t xml:space="preserve">1</w:t>
+      </w:r>
+      <w:r>
+        <w:rPr>
+          <w:rStyle w:val="NormalTok"/>
+        </w:rPr>
+        <w:t xml:space="preserve">,</w:t>
+      </w:r>
+      <w:r>
+        <w:rPr>
+          <w:rStyle w:val="DecValTok"/>
+        </w:rPr>
+        <w:t xml:space="preserve">1</w:t>
+      </w:r>
+      <w:r>
+        <w:rPr>
+          <w:rStyle w:val="NormalTok"/>
+        </w:rPr>
+        <w:t xml:space="preserve">), </w:t>
+      </w:r>
+      <w:r>
+        <w:rPr>
+          <w:rStyle w:val="DataTypeTok"/>
+        </w:rPr>
+        <w:t xml:space="preserve">space =</w:t>
+      </w:r>
+      <w:r>
+        <w:rPr>
+          <w:rStyle w:val="NormalTok"/>
+        </w:rPr>
+        <w:t xml:space="preserve"> </w:t>
+      </w:r>
+      <w:r>
+        <w:rPr>
+          <w:rStyle w:val="StringTok"/>
+        </w:rPr>
+        <w:t xml:space="preserve">"Lab"</w:t>
+      </w:r>
+      <w:r>
+        <w:rPr>
+          <w:rStyle w:val="NormalTok"/>
+        </w:rPr>
+        <w:t xml:space="preserve">, </w:t>
+      </w:r>
+      <w:r>
+        <w:br w:type="textWrapping"/>
+      </w:r>
+      <w:r>
+        <w:rPr>
+          <w:rStyle w:val="NormalTok"/>
+        </w:rPr>
+        <w:t xml:space="preserve">    </w:t>
+      </w:r>
+      <w:r>
+        <w:rPr>
+          <w:rStyle w:val="DataTypeTok"/>
+        </w:rPr>
+        <w:t xml:space="preserve">name=</w:t>
+      </w:r>
+      <w:r>
+        <w:rPr>
+          <w:rStyle w:val="StringTok"/>
+        </w:rPr>
+        <w:t xml:space="preserve">"Pearson</w:t>
+      </w:r>
+      <w:r>
+        <w:rPr>
+          <w:rStyle w:val="CharTok"/>
+        </w:rPr>
+        <w:t xml:space="preserve">\n</w:t>
+      </w:r>
+      <w:r>
+        <w:rPr>
+          <w:rStyle w:val="StringTok"/>
+        </w:rPr>
+        <w:t xml:space="preserve">Correlation"</w:t>
       </w:r>
       <w:r>
         <w:rPr>
@@ -1215,7 +1668,7 @@
         <w:rPr>
           <w:rStyle w:val="StringTok"/>
         </w:rPr>
-        <w:t xml:space="preserve">"price roasted coffee"</w:t>
+        <w:t xml:space="preserve">"coffee price"</w:t>
       </w:r>
       <w:r>
         <w:rPr>
@@ -1290,7 +1743,7 @@
         <w:rPr>
           <w:rStyle w:val="StringTok"/>
         </w:rPr>
-        <w:t xml:space="preserve">"price tea"</w:t>
+        <w:t xml:space="preserve">"tea price"</w:t>
       </w:r>
       <w:r>
         <w:rPr>
@@ -1365,7 +1818,7 @@
         <w:rPr>
           <w:rStyle w:val="StringTok"/>
         </w:rPr>
-        <w:t xml:space="preserve">"pc roasted coffee consumption"</w:t>
+        <w:t xml:space="preserve">"pc coffee cons."</w:t>
       </w:r>
       <w:r>
         <w:rPr>
@@ -1548,7 +2001,7 @@
         <w:rPr>
           <w:rStyle w:val="DataTypeTok"/>
         </w:rPr>
-        <w:t xml:space="preserve">price roasted coffee</w:t>
+        <w:t xml:space="preserve">coffee price</w:t>
       </w:r>
       <w:r>
         <w:rPr>
@@ -1572,7 +2025,7 @@
         <w:rPr>
           <w:rStyle w:val="DataTypeTok"/>
         </w:rPr>
-        <w:t xml:space="preserve">price tea</w:t>
+        <w:t xml:space="preserve">tea price</w:t>
       </w:r>
       <w:r>
         <w:rPr>
@@ -1596,7 +2049,7 @@
         <w:rPr>
           <w:rStyle w:val="DataTypeTok"/>
         </w:rPr>
-        <w:t xml:space="preserve">pc roasted coffee consumption</w:t>
+        <w:t xml:space="preserve">pc coffee cons.</w:t>
       </w:r>
       <w:r>
         <w:rPr>
@@ -1908,7 +2361,31 @@
         <w:rPr>
           <w:rStyle w:val="StringTok"/>
         </w:rPr>
-        <w:t xml:space="preserve">"No obvious correlations"</w:t>
+        <w:t xml:space="preserve">"Volatility in consumption..."</w:t>
+      </w:r>
+      <w:r>
+        <w:rPr>
+          <w:rStyle w:val="NormalTok"/>
+        </w:rPr>
+        <w:t xml:space="preserve">, </w:t>
+      </w:r>
+      <w:r>
+        <w:rPr>
+          <w:rStyle w:val="DataTypeTok"/>
+        </w:rPr>
+        <w:t xml:space="preserve">subtitle =</w:t>
+      </w:r>
+      <w:r>
+        <w:rPr>
+          <w:rStyle w:val="NormalTok"/>
+        </w:rPr>
+        <w:t xml:space="preserve"> </w:t>
+      </w:r>
+      <w:r>
+        <w:rPr>
+          <w:rStyle w:val="StringTok"/>
+        </w:rPr>
+        <w:t xml:space="preserve">"...Is seemingly, unrelated to the relative price of coffee and tea"</w:t>
       </w:r>
       <w:r>
         <w:rPr>
@@ -2175,6 +2652,102 @@
         <w:rPr>
           <w:rStyle w:val="KeywordTok"/>
         </w:rPr>
+        <w:t xml:space="preserve">rename</w:t>
+      </w:r>
+      <w:r>
+        <w:rPr>
+          <w:rStyle w:val="NormalTok"/>
+        </w:rPr>
+        <w:t xml:space="preserve">(</w:t>
+      </w:r>
+      <w:r>
+        <w:rPr>
+          <w:rStyle w:val="StringTok"/>
+        </w:rPr>
+        <w:t xml:space="preserve">`</w:t>
+      </w:r>
+      <w:r>
+        <w:rPr>
+          <w:rStyle w:val="DataTypeTok"/>
+        </w:rPr>
+        <w:t xml:space="preserve">Roasted coffee</w:t>
+      </w:r>
+      <w:r>
+        <w:rPr>
+          <w:rStyle w:val="StringTok"/>
+        </w:rPr>
+        <w:t xml:space="preserve">`</w:t>
+      </w:r>
+      <w:r>
+        <w:rPr>
+          <w:rStyle w:val="NormalTok"/>
+        </w:rPr>
+        <w:t xml:space="preserve"> =</w:t>
+      </w:r>
+      <w:r>
+        <w:rPr>
+          <w:rStyle w:val="StringTok"/>
+        </w:rPr>
+        <w:t xml:space="preserve"> </w:t>
+      </w:r>
+      <w:r>
+        <w:rPr>
+          <w:rStyle w:val="NormalTok"/>
+        </w:rPr>
+        <w:t xml:space="preserve">Coffee, </w:t>
+      </w:r>
+      <w:r>
+        <w:rPr>
+          <w:rStyle w:val="StringTok"/>
+        </w:rPr>
+        <w:t xml:space="preserve">`</w:t>
+      </w:r>
+      <w:r>
+        <w:rPr>
+          <w:rStyle w:val="DataTypeTok"/>
+        </w:rPr>
+        <w:t xml:space="preserve">Coffee bean</w:t>
+      </w:r>
+      <w:r>
+        <w:rPr>
+          <w:rStyle w:val="StringTok"/>
+        </w:rPr>
+        <w:t xml:space="preserve">`</w:t>
+      </w:r>
+      <w:r>
+        <w:rPr>
+          <w:rStyle w:val="NormalTok"/>
+        </w:rPr>
+        <w:t xml:space="preserve"> =</w:t>
+      </w:r>
+      <w:r>
+        <w:rPr>
+          <w:rStyle w:val="StringTok"/>
+        </w:rPr>
+        <w:t xml:space="preserve"> </w:t>
+      </w:r>
+      <w:r>
+        <w:rPr>
+          <w:rStyle w:val="NormalTok"/>
+        </w:rPr>
+        <w:t xml:space="preserve">Bean) </w:t>
+      </w:r>
+      <w:r>
+        <w:rPr>
+          <w:rStyle w:val="OperatorTok"/>
+        </w:rPr>
+        <w:t xml:space="preserve">%&gt;%</w:t>
+      </w:r>
+      <w:r>
+        <w:rPr>
+          <w:rStyle w:val="StringTok"/>
+        </w:rPr>
+        <w:t xml:space="preserve"> </w:t>
+      </w:r>
+      <w:r>
+        <w:rPr>
+          <w:rStyle w:val="KeywordTok"/>
+        </w:rPr>
         <w:t xml:space="preserve">gather</w:t>
       </w:r>
       <w:r>
@@ -2193,7 +2766,7 @@
         <w:rPr>
           <w:rStyle w:val="DataTypeTok"/>
         </w:rPr>
-        <w:t xml:space="preserve">price roasted coffee</w:t>
+        <w:t xml:space="preserve">Roasted coffee</w:t>
       </w:r>
       <w:r>
         <w:rPr>
@@ -2217,7 +2790,7 @@
         <w:rPr>
           <w:rStyle w:val="DataTypeTok"/>
         </w:rPr>
-        <w:t xml:space="preserve">price coffee beans</w:t>
+        <w:t xml:space="preserve">Coffee bean</w:t>
       </w:r>
       <w:r>
         <w:rPr>
@@ -2247,7 +2820,7 @@
         <w:rPr>
           <w:rStyle w:val="StringTok"/>
         </w:rPr>
-        <w:t xml:space="preserve">"index"</w:t>
+        <w:t xml:space="preserve">"Series"</w:t>
       </w:r>
       <w:r>
         <w:rPr>
@@ -2367,7 +2940,7 @@
         <w:rPr>
           <w:rStyle w:val="NormalTok"/>
         </w:rPr>
-        <w:t xml:space="preserve"> index )) </w:t>
+        <w:t xml:space="preserve"> Series )) </w:t>
       </w:r>
       <w:r>
         <w:rPr>
@@ -2490,7 +3063,7 @@
         <w:rPr>
           <w:rStyle w:val="StringTok"/>
         </w:rPr>
-        <w:t xml:space="preserve">"Indexed price"</w:t>
+        <w:t xml:space="preserve">"USD per kg"</w:t>
       </w:r>
       <w:r>
         <w:rPr>
@@ -2547,46 +3120,13 @@
         <w:rPr>
           <w:rStyle w:val="StringTok"/>
         </w:rPr>
-        <w:t xml:space="preserve">"Bean prices hit roasted prices hard..."</w:t>
-      </w:r>
-      <w:r>
-        <w:rPr>
-          <w:rStyle w:val="NormalTok"/>
-        </w:rPr>
-        <w:t xml:space="preserve">,</w:t>
-      </w:r>
-      <w:r>
-        <w:br w:type="textWrapping"/>
-      </w:r>
-      <w:r>
-        <w:rPr>
-          <w:rStyle w:val="NormalTok"/>
-        </w:rPr>
-        <w:t xml:space="preserve">       </w:t>
-      </w:r>
-      <w:r>
-        <w:rPr>
-          <w:rStyle w:val="DataTypeTok"/>
-        </w:rPr>
-        <w:t xml:space="preserve">subtitle =</w:t>
-      </w:r>
-      <w:r>
-        <w:rPr>
-          <w:rStyle w:val="NormalTok"/>
-        </w:rPr>
-        <w:t xml:space="preserve"> </w:t>
-      </w:r>
-      <w:r>
-        <w:rPr>
-          <w:rStyle w:val="StringTok"/>
-        </w:rPr>
-        <w:t xml:space="preserve">"...but some of the impact is absorbed elsewhere"</w:t>
-      </w:r>
-      <w:r>
-        <w:rPr>
-          <w:rStyle w:val="NormalTok"/>
-        </w:rPr>
-        <w:t xml:space="preserve"> )</w:t>
+        <w:t xml:space="preserve">"Bean price spike hits roasted prices hard"</w:t>
+      </w:r>
+      <w:r>
+        <w:rPr>
+          <w:rStyle w:val="NormalTok"/>
+        </w:rPr>
+        <w:t xml:space="preserve">)</w:t>
       </w:r>
     </w:p>
     <w:p>
@@ -3220,7 +3760,7 @@
         <w:rPr>
           <w:rStyle w:val="StringTok"/>
         </w:rPr>
-        <w:t xml:space="preserve">"Indexed price"</w:t>
+        <w:t xml:space="preserve">"Indexed prices"</w:t>
       </w:r>
       <w:r>
         <w:rPr>
@@ -4313,9 +4853,11 @@
       <w:r>
         <w:t xml:space="preserve">Note to ourselves: following probably unecesary</w:t>
       </w:r>
-      <w:r>
-        <w:t xml:space="preserve"> </w:t>
-      </w:r>
+    </w:p>
+    <w:p>
+      <w:pPr>
+        <w:pStyle w:val="BodyText"/>
+      </w:pPr>
       <m:oMath>
         <m:r>
           <m:t>Q</m:t>
@@ -4701,7 +5243,7 @@
         <w:rPr>
           <w:rStyle w:val="NormalTok"/>
         </w:rPr>
-        <w:t xml:space="preserve">(incom), </w:t>
+        <w:t xml:space="preserve">(Income), </w:t>
       </w:r>
       <w:r>
         <w:rPr>
@@ -4953,7 +5495,7 @@
         <w:rPr>
           <w:rStyle w:val="NormalTok"/>
         </w:rPr>
-        <w:t xml:space="preserve">(incom) </w:t>
+        <w:t xml:space="preserve">(Income) </w:t>
       </w:r>
       <w:r>
         <w:rPr>
@@ -5058,7 +5600,7 @@
         <w:rPr>
           <w:rStyle w:val="NormalTok"/>
         </w:rPr>
-        <w:t xml:space="preserve">(incom) </w:t>
+        <w:t xml:space="preserve">(Income) </w:t>
       </w:r>
       <w:r>
         <w:rPr>
@@ -5143,6 +5685,174 @@
           <w:rStyle w:val="NormalTok"/>
         </w:rPr>
         <w:t xml:space="preserve">          income_control, IV_spec,  </w:t>
+      </w:r>
+      <w:r>
+        <w:br w:type="textWrapping"/>
+      </w:r>
+      <w:r>
+        <w:rPr>
+          <w:rStyle w:val="NormalTok"/>
+        </w:rPr>
+        <w:t xml:space="preserve">          </w:t>
+      </w:r>
+      <w:r>
+        <w:rPr>
+          <w:rStyle w:val="DataTypeTok"/>
+        </w:rPr>
+        <w:t xml:space="preserve">column.sep.width =</w:t>
+      </w:r>
+      <w:r>
+        <w:rPr>
+          <w:rStyle w:val="NormalTok"/>
+        </w:rPr>
+        <w:t xml:space="preserve"> </w:t>
+      </w:r>
+      <w:r>
+        <w:rPr>
+          <w:rStyle w:val="StringTok"/>
+        </w:rPr>
+        <w:t xml:space="preserve">"2pt"</w:t>
+      </w:r>
+      <w:r>
+        <w:rPr>
+          <w:rStyle w:val="NormalTok"/>
+        </w:rPr>
+        <w:t xml:space="preserve">, </w:t>
+      </w:r>
+      <w:r>
+        <w:br w:type="textWrapping"/>
+      </w:r>
+      <w:r>
+        <w:rPr>
+          <w:rStyle w:val="NormalTok"/>
+        </w:rPr>
+        <w:t xml:space="preserve">          </w:t>
+      </w:r>
+      <w:r>
+        <w:rPr>
+          <w:rStyle w:val="DataTypeTok"/>
+        </w:rPr>
+        <w:t xml:space="preserve">font.size =</w:t>
+      </w:r>
+      <w:r>
+        <w:rPr>
+          <w:rStyle w:val="NormalTok"/>
+        </w:rPr>
+        <w:t xml:space="preserve"> </w:t>
+      </w:r>
+      <w:r>
+        <w:rPr>
+          <w:rStyle w:val="StringTok"/>
+        </w:rPr>
+        <w:t xml:space="preserve">"normalsize"</w:t>
+      </w:r>
+      <w:r>
+        <w:rPr>
+          <w:rStyle w:val="NormalTok"/>
+        </w:rPr>
+        <w:t xml:space="preserve">, </w:t>
+      </w:r>
+      <w:r>
+        <w:br w:type="textWrapping"/>
+      </w:r>
+      <w:r>
+        <w:rPr>
+          <w:rStyle w:val="NormalTok"/>
+        </w:rPr>
+        <w:t xml:space="preserve">          </w:t>
+      </w:r>
+      <w:r>
+        <w:rPr>
+          <w:rStyle w:val="DataTypeTok"/>
+        </w:rPr>
+        <w:t xml:space="preserve">omit.stat =</w:t>
+      </w:r>
+      <w:r>
+        <w:rPr>
+          <w:rStyle w:val="NormalTok"/>
+        </w:rPr>
+        <w:t xml:space="preserve"> </w:t>
+      </w:r>
+      <w:r>
+        <w:rPr>
+          <w:rStyle w:val="KeywordTok"/>
+        </w:rPr>
+        <w:t xml:space="preserve">c</w:t>
+      </w:r>
+      <w:r>
+        <w:rPr>
+          <w:rStyle w:val="NormalTok"/>
+        </w:rPr>
+        <w:t xml:space="preserve">(</w:t>
+      </w:r>
+      <w:r>
+        <w:rPr>
+          <w:rStyle w:val="StringTok"/>
+        </w:rPr>
+        <w:t xml:space="preserve">"f"</w:t>
+      </w:r>
+      <w:r>
+        <w:rPr>
+          <w:rStyle w:val="NormalTok"/>
+        </w:rPr>
+        <w:t xml:space="preserve">, </w:t>
+      </w:r>
+      <w:r>
+        <w:rPr>
+          <w:rStyle w:val="StringTok"/>
+        </w:rPr>
+        <w:t xml:space="preserve">"ser"</w:t>
+      </w:r>
+      <w:r>
+        <w:rPr>
+          <w:rStyle w:val="NormalTok"/>
+        </w:rPr>
+        <w:t xml:space="preserve">, </w:t>
+      </w:r>
+      <w:r>
+        <w:rPr>
+          <w:rStyle w:val="StringTok"/>
+        </w:rPr>
+        <w:t xml:space="preserve">"adj.rsq"</w:t>
+      </w:r>
+      <w:r>
+        <w:rPr>
+          <w:rStyle w:val="NormalTok"/>
+        </w:rPr>
+        <w:t xml:space="preserve">), </w:t>
+      </w:r>
+      <w:r>
+        <w:br w:type="textWrapping"/>
+      </w:r>
+      <w:r>
+        <w:rPr>
+          <w:rStyle w:val="NormalTok"/>
+        </w:rPr>
+        <w:t xml:space="preserve">          </w:t>
+      </w:r>
+      <w:r>
+        <w:rPr>
+          <w:rStyle w:val="DataTypeTok"/>
+        </w:rPr>
+        <w:t xml:space="preserve">no.space =</w:t>
+      </w:r>
+      <w:r>
+        <w:rPr>
+          <w:rStyle w:val="NormalTok"/>
+        </w:rPr>
+        <w:t xml:space="preserve"> </w:t>
+      </w:r>
+      <w:r>
+        <w:rPr>
+          <w:rStyle w:val="OtherTok"/>
+        </w:rPr>
+        <w:t xml:space="preserve">TRUE</w:t>
+      </w:r>
+      <w:r>
+        <w:rPr>
+          <w:rStyle w:val="NormalTok"/>
+        </w:rPr>
+        <w:t xml:space="preserve">, </w:t>
       </w:r>
       <w:r>
         <w:rPr>
@@ -5213,7 +5923,16 @@
         <w:rPr>
           <w:rStyle w:val="VerbatimChar"/>
         </w:rPr>
-        <w:t xml:space="preserve">## \begin{tabular}{@{\extracolsep{5pt}}lccccc} </w:t>
+        <w:t xml:space="preserve">## \normalsize </w:t>
+      </w:r>
+      <w:r>
+        <w:br w:type="textWrapping"/>
+      </w:r>
+      <w:r>
+        <w:rPr>
+          <w:rStyle w:val="VerbatimChar"/>
+        </w:rPr>
+        <w:t xml:space="preserve">## \begin{tabular}{@{\extracolsep{2pt}}lccccc} </w:t>
       </w:r>
       <w:r>
         <w:br w:type="textWrapping"/>
@@ -5321,16 +6040,7 @@
         <w:rPr>
           <w:rStyle w:val="VerbatimChar"/>
         </w:rPr>
-        <w:t xml:space="preserve">##   &amp; &amp; &amp; &amp; &amp; \\ </w:t>
-      </w:r>
-      <w:r>
-        <w:br w:type="textWrapping"/>
-      </w:r>
-      <w:r>
-        <w:rPr>
-          <w:rStyle w:val="VerbatimChar"/>
-        </w:rPr>
-        <w:t xml:space="preserve">##  q1 &amp;  &amp; $-$0.127$^{***}$ &amp; $-$0.127$^{***}$ &amp; $-$0.111$^{***}$ &amp; $-$0.111$^{***}$ \\ </w:t>
+        <w:t xml:space="preserve">##   q1 &amp;  &amp; $-$0.127$^{***}$ &amp; $-$0.127$^{***}$ &amp; $-$0.111$^{***}$ &amp; $-$0.111$^{***}$ \\ </w:t>
       </w:r>
       <w:r>
         <w:br w:type="textWrapping"/>
@@ -5348,16 +6058,7 @@
         <w:rPr>
           <w:rStyle w:val="VerbatimChar"/>
         </w:rPr>
-        <w:t xml:space="preserve">##   &amp; &amp; &amp; &amp; &amp; \\ </w:t>
-      </w:r>
-      <w:r>
-        <w:br w:type="textWrapping"/>
-      </w:r>
-      <w:r>
-        <w:rPr>
-          <w:rStyle w:val="VerbatimChar"/>
-        </w:rPr>
-        <w:t xml:space="preserve">##  q2 &amp;  &amp; $-$0.092$^{***}$ &amp; $-$0.092$^{***}$ &amp; $-$0.092$^{***}$ &amp; $-$0.093$^{***}$ \\ </w:t>
+        <w:t xml:space="preserve">##   q2 &amp;  &amp; $-$0.092$^{***}$ &amp; $-$0.092$^{***}$ &amp; $-$0.092$^{***}$ &amp; $-$0.093$^{***}$ \\ </w:t>
       </w:r>
       <w:r>
         <w:br w:type="textWrapping"/>
@@ -5375,16 +6076,7 @@
         <w:rPr>
           <w:rStyle w:val="VerbatimChar"/>
         </w:rPr>
-        <w:t xml:space="preserve">##   &amp; &amp; &amp; &amp; &amp; \\ </w:t>
-      </w:r>
-      <w:r>
-        <w:br w:type="textWrapping"/>
-      </w:r>
-      <w:r>
-        <w:rPr>
-          <w:rStyle w:val="VerbatimChar"/>
-        </w:rPr>
-        <w:t xml:space="preserve">##  q3 &amp;  &amp; $-$0.118$^{***}$ &amp; $-$0.118$^{***}$ &amp; $-$0.106$^{***}$ &amp; $-$0.106$^{***}$ \\ </w:t>
+        <w:t xml:space="preserve">##   q3 &amp;  &amp; $-$0.118$^{***}$ &amp; $-$0.118$^{***}$ &amp; $-$0.106$^{***}$ &amp; $-$0.106$^{***}$ \\ </w:t>
       </w:r>
       <w:r>
         <w:br w:type="textWrapping"/>
@@ -5402,16 +6094,7 @@
         <w:rPr>
           <w:rStyle w:val="VerbatimChar"/>
         </w:rPr>
-        <w:t xml:space="preserve">##   &amp; &amp; &amp; &amp; &amp; \\ </w:t>
-      </w:r>
-      <w:r>
-        <w:br w:type="textWrapping"/>
-      </w:r>
-      <w:r>
-        <w:rPr>
-          <w:rStyle w:val="VerbatimChar"/>
-        </w:rPr>
-        <w:t xml:space="preserve">##  log(Tea) &amp;  &amp;  &amp; $-$0.015 &amp; 0.200 &amp; 0.201 \\ </w:t>
+        <w:t xml:space="preserve">##   log(Tea) &amp;  &amp;  &amp; $-$0.015 &amp; 0.200 &amp; 0.201 \\ </w:t>
       </w:r>
       <w:r>
         <w:br w:type="textWrapping"/>
@@ -5429,16 +6112,7 @@
         <w:rPr>
           <w:rStyle w:val="VerbatimChar"/>
         </w:rPr>
-        <w:t xml:space="preserve">##   &amp; &amp; &amp; &amp; &amp; \\ </w:t>
-      </w:r>
-      <w:r>
-        <w:br w:type="textWrapping"/>
-      </w:r>
-      <w:r>
-        <w:rPr>
-          <w:rStyle w:val="VerbatimChar"/>
-        </w:rPr>
-        <w:t xml:space="preserve">##  log(incom) &amp;  &amp;  &amp;  &amp; 0.513 &amp; 0.521 \\ </w:t>
+        <w:t xml:space="preserve">##   log(Income) &amp;  &amp;  &amp;  &amp; 0.513 &amp; 0.521 \\ </w:t>
       </w:r>
       <w:r>
         <w:br w:type="textWrapping"/>
@@ -5456,16 +6130,7 @@
         <w:rPr>
           <w:rStyle w:val="VerbatimChar"/>
         </w:rPr>
-        <w:t xml:space="preserve">##   &amp; &amp; &amp; &amp; &amp; \\ </w:t>
-      </w:r>
-      <w:r>
-        <w:br w:type="textWrapping"/>
-      </w:r>
-      <w:r>
-        <w:rPr>
-          <w:rStyle w:val="VerbatimChar"/>
-        </w:rPr>
-        <w:t xml:space="preserve">##  Constant &amp; 0.196 &amp; 0.319 &amp; 0.365 &amp; $-$4.051 &amp; $-$4.067 \\ </w:t>
+        <w:t xml:space="preserve">##   Constant &amp; 0.196 &amp; 0.319 &amp; 0.365 &amp; $-$4.051 &amp; $-$4.067 \\ </w:t>
       </w:r>
       <w:r>
         <w:br w:type="textWrapping"/>
@@ -5483,16 +6148,7 @@
         <w:rPr>
           <w:rStyle w:val="VerbatimChar"/>
         </w:rPr>
-        <w:t xml:space="preserve">##   &amp; &amp; &amp; &amp; &amp; \\ </w:t>
-      </w:r>
-      <w:r>
-        <w:br w:type="textWrapping"/>
-      </w:r>
-      <w:r>
-        <w:rPr>
-          <w:rStyle w:val="VerbatimChar"/>
-        </w:rPr>
-        <w:t xml:space="preserve">## \hline \\[-1.8ex] </w:t>
+        <w:t xml:space="preserve">##  \hline \\[-1.8ex] </w:t>
       </w:r>
       <w:r>
         <w:br w:type="textWrapping"/>
@@ -5511,33 +6167,6 @@
           <w:rStyle w:val="VerbatimChar"/>
         </w:rPr>
         <w:t xml:space="preserve">## R$^{2}$ &amp; 0.060 &amp; 0.265 &amp; 0.265 &amp; 0.282 &amp; 0.282 \\ </w:t>
-      </w:r>
-      <w:r>
-        <w:br w:type="textWrapping"/>
-      </w:r>
-      <w:r>
-        <w:rPr>
-          <w:rStyle w:val="VerbatimChar"/>
-        </w:rPr>
-        <w:t xml:space="preserve">## Adjusted R$^{2}$ &amp; 0.048 &amp; 0.228 &amp; 0.218 &amp; 0.227 &amp; 0.226 \\ </w:t>
-      </w:r>
-      <w:r>
-        <w:br w:type="textWrapping"/>
-      </w:r>
-      <w:r>
-        <w:rPr>
-          <w:rStyle w:val="VerbatimChar"/>
-        </w:rPr>
-        <w:t xml:space="preserve">## Residual Std. Error &amp; 0.109 (df = 82) &amp; 0.098 (df = 79) &amp; 0.099 (df = 78) &amp; 0.098 (df = 77) &amp; 0.098 (df = 77) \\ </w:t>
-      </w:r>
-      <w:r>
-        <w:br w:type="textWrapping"/>
-      </w:r>
-      <w:r>
-        <w:rPr>
-          <w:rStyle w:val="VerbatimChar"/>
-        </w:rPr>
-        <w:t xml:space="preserve">## F Statistic &amp; 5.219$^{**}$ (df = 1; 82) &amp; 7.112$^{***}$ (df = 4; 79) &amp; 5.621$^{***}$ (df = 5; 78) &amp; 5.052$^{***}$ (df = 6; 77) &amp;  \\ </w:t>
       </w:r>
       <w:r>
         <w:br w:type="textWrapping"/>
@@ -5661,7 +6290,7 @@
         <w:rPr>
           <w:rStyle w:val="VerbatimChar"/>
         </w:rPr>
-        <w:t xml:space="preserve">##     log(Tea) + log(incom) | q1 + q2 + q3 + log(Tea) + log(incom) + </w:t>
+        <w:t xml:space="preserve">##     log(Tea) + log(Income) | q1 + q2 + q3 + log(Tea) + log(Income) + </w:t>
       </w:r>
       <w:r>
         <w:br w:type="textWrapping"/>
@@ -5796,7 +6425,7 @@
         <w:rPr>
           <w:rStyle w:val="VerbatimChar"/>
         </w:rPr>
-        <w:t xml:space="preserve">## log(incom)   0.52098    0.37386   1.394  0.16747   </w:t>
+        <w:t xml:space="preserve">## log(Income)  0.52098    0.37386   1.394  0.16747   </w:t>
       </w:r>
       <w:r>
         <w:br w:type="textWrapping"/>
@@ -6665,7 +7294,7 @@
         <w:rPr>
           <w:rStyle w:val="StringTok"/>
         </w:rPr>
-        <w:t xml:space="preserve">"Mark ups are decreasing"</w:t>
+        <w:t xml:space="preserve">"Markups are decreasing"</w:t>
       </w:r>
       <w:r>
         <w:rPr>
@@ -7544,7 +8173,7 @@
         <w:rPr>
           <w:rStyle w:val="VerbatimChar"/>
         </w:rPr>
-        <w:t xml:space="preserve">## % Tue Apr  2 18:17:53 2019</w:t>
+        <w:t xml:space="preserve">## % Tue Apr  2 22:37:49 2019</w:t>
       </w:r>
       <w:r>
         <w:br w:type="textWrapping"/>
@@ -8194,7 +8823,7 @@
         <w:rPr>
           <w:rStyle w:val="NormalTok"/>
         </w:rPr>
-        <w:t xml:space="preserve">(incom), </w:t>
+        <w:t xml:space="preserve">(Income), </w:t>
       </w:r>
       <w:r>
         <w:rPr>
@@ -8287,9 +8916,11 @@
       <w:r>
         <w:t xml:space="preserve">: 1.23 which we use to plug into the following formula:</w:t>
       </w:r>
-      <w:r>
-        <w:t xml:space="preserve"> </w:t>
-      </w:r>
+    </w:p>
+    <w:p>
+      <w:pPr>
+        <w:pStyle w:val="BodyText"/>
+      </w:pPr>
       <m:oMath>
         <m:r>
           <m:t>λ</m:t>
@@ -8438,27 +9069,41 @@
         <w:pStyle w:val="FirstParagraph"/>
       </w:pPr>
       <w:r>
-        <w:t xml:space="preserve">We estimate</w:t>
-      </w:r>
-      <w:r>
-        <w:t xml:space="preserve"> </w:t>
-      </w:r>
+        <w:t xml:space="preserve">We estimate $</w:t>
+      </w:r>
+      <w:r>
+        <w:t xml:space="preserve">= $ 0.053, which means the market is composed of</w:t>
+      </w:r>
+    </w:p>
+    <w:p>
+      <w:pPr>
+        <w:pStyle w:val="BodyText"/>
+      </w:pPr>
       <m:oMath>
-        <m:r>
-          <m:t>λ</m:t>
+        <m:f>
+          <m:fPr>
+            <m:type m:val="bar"/>
+          </m:fPr>
+          <m:num>
+            <m:r>
+              <m:t>1</m:t>
+            </m:r>
+          </m:num>
+          <m:den>
+            <m:r>
+              <m:t>λ</m:t>
+            </m:r>
+          </m:den>
+        </m:f>
+        <m:r>
+          <m:t>=</m:t>
         </m:r>
       </m:oMath>
       <w:r>
         <w:t xml:space="preserve"> </w:t>
       </w:r>
       <w:r>
-        <w:t xml:space="preserve">to be equal to 0.05, which means the market is composed of $</w:t>
-      </w:r>
-      <w:r>
-        <w:t xml:space="preserve"> </w:t>
-      </w:r>
-      <w:r>
-        <w:t xml:space="preserve">= $ 18.73 equally sized firms.</w:t>
+        <w:t xml:space="preserve">18.73 equally sized firms.</w:t>
       </w:r>
     </w:p>
     <w:sectPr/>
@@ -8569,7 +9214,7 @@
     </w:lvl>
   </w:abstractNum>
   <w:abstractNum w:abstractNumId="990">
-    <w:nsid w:val="3d45f526"/>
+    <w:nsid w:val="995e2046"/>
     <w:multiLevelType w:val="multilevel"/>
     <w:lvl w:ilvl="0">
       <w:numFmt w:val="bullet"/>

</xml_diff>